<commit_message>
updating code and adding outputs
</commit_message>
<xml_diff>
--- a/Project 1 Proposal - Group 6 .docx
+++ b/Project 1 Proposal - Group 6 .docx
@@ -5,15 +5,25 @@
     <w:p>
       <w:pPr>
         <w:jc w:val="center"/>
-      </w:pPr>
-      <w:r>
-        <w:t>Project Title</w:t>
-      </w:r>
-      <w:r>
-        <w:t xml:space="preserve"> (TBD)</w:t>
-      </w:r>
-    </w:p>
-    <w:p/>
+        <w:rPr>
+          <w:u w:val="single"/>
+        </w:rPr>
+      </w:pPr>
+      <w:r>
+        <w:rPr>
+          <w:u w:val="single"/>
+        </w:rPr>
+        <w:t>How Education Impacts Income Across the United States</w:t>
+      </w:r>
+    </w:p>
+    <w:p>
+      <w:pPr>
+        <w:jc w:val="center"/>
+        <w:rPr>
+          <w:u w:val="single"/>
+        </w:rPr>
+      </w:pPr>
+    </w:p>
     <w:p>
       <w:r>
         <w:t>Team members</w:t>
@@ -75,6 +85,18 @@
     <w:p>
       <w:pPr>
         <w:pStyle w:val="ListParagraph"/>
+        <w:numPr>
+          <w:ilvl w:val="0"/>
+          <w:numId w:val="6"/>
+        </w:numPr>
+      </w:pPr>
+      <w:r>
+        <w:t>Lexie Fallow</w:t>
+      </w:r>
+    </w:p>
+    <w:p>
+      <w:pPr>
+        <w:pStyle w:val="ListParagraph"/>
       </w:pPr>
     </w:p>
     <w:p>
@@ -109,7 +131,10 @@
         </w:numPr>
       </w:pPr>
       <w:r>
-        <w:t>What degree type (associates or bachelors) has the greatest impact on income</w:t>
+        <w:t>What is the correlation between education levels (high education/no higher education) and income</w:t>
+      </w:r>
+      <w:r>
+        <w:t>?</w:t>
       </w:r>
     </w:p>
     <w:p>
@@ -121,7 +146,10 @@
         </w:numPr>
       </w:pPr>
       <w:r>
-        <w:t>What is the correlation between education levels (high education/no higher education) and income</w:t>
+        <w:t>What degree type (associates or bachelors) has the greatest impact on income</w:t>
+      </w:r>
+      <w:r>
+        <w:t>?</w:t>
       </w:r>
     </w:p>
     <w:p>
@@ -133,7 +161,7 @@
         </w:numPr>
       </w:pPr>
       <w:r>
-        <w:t>what state/count has the highest per capita income and % of population with higher education.</w:t>
+        <w:t>Which US region has the highest amount of people with higher education degrees and does this region also have the highest income?</w:t>
       </w:r>
     </w:p>
     <w:p/>

</xml_diff>